<commit_message>
added new lit doc classes
</commit_message>
<xml_diff>
--- a/forms/interrogatories_from_D_template.docx
+++ b/forms/interrogatories_from_D_template.docx
@@ -10,24 +10,13 @@
           <w:szCs w:val="24"/>
         </w:rPr>
       </w:pPr>
-      <w:proofErr w:type="spellStart"/>
-      <w:proofErr w:type="gramStart"/>
-      <w:r>
-        <w:rPr>
-          <w:bCs/>
-          <w:sz w:val="24"/>
-          <w:szCs w:val="24"/>
-        </w:rPr>
-        <w:t>user</w:t>
-      </w:r>
-      <w:proofErr w:type="gramEnd"/>
-      <w:r>
-        <w:rPr>
-          <w:bCs/>
-          <w:sz w:val="24"/>
-          <w:szCs w:val="24"/>
-        </w:rPr>
-        <w:t>_</w:t>
+      <w:r>
+        <w:rPr>
+          <w:bCs/>
+          <w:sz w:val="24"/>
+          <w:szCs w:val="24"/>
+        </w:rPr>
+        <w:t>user_</w:t>
       </w:r>
       <w:r>
         <w:rPr>
@@ -37,7 +26,6 @@
         </w:rPr>
         <w:t>fname</w:t>
       </w:r>
-      <w:proofErr w:type="spellEnd"/>
       <w:r>
         <w:rPr>
           <w:bCs/>
@@ -46,7 +34,6 @@
         </w:rPr>
         <w:t xml:space="preserve"> </w:t>
       </w:r>
-      <w:proofErr w:type="spellStart"/>
       <w:r>
         <w:rPr>
           <w:bCs/>
@@ -63,34 +50,22 @@
         </w:rPr>
         <w:t>lname</w:t>
       </w:r>
-      <w:proofErr w:type="spellEnd"/>
-    </w:p>
-    <w:p>
-      <w:pPr>
-        <w:rPr>
-          <w:bCs/>
-          <w:sz w:val="24"/>
-          <w:szCs w:val="24"/>
-        </w:rPr>
-      </w:pPr>
-      <w:proofErr w:type="spellStart"/>
-      <w:proofErr w:type="gramStart"/>
-      <w:r>
-        <w:rPr>
-          <w:bCs/>
-          <w:sz w:val="24"/>
-          <w:szCs w:val="24"/>
-        </w:rPr>
-        <w:t>user</w:t>
-      </w:r>
-      <w:proofErr w:type="gramEnd"/>
-      <w:r>
-        <w:rPr>
-          <w:bCs/>
-          <w:sz w:val="24"/>
-          <w:szCs w:val="24"/>
-        </w:rPr>
-        <w:t>_</w:t>
+    </w:p>
+    <w:p>
+      <w:pPr>
+        <w:rPr>
+          <w:bCs/>
+          <w:sz w:val="24"/>
+          <w:szCs w:val="24"/>
+        </w:rPr>
+      </w:pPr>
+      <w:r>
+        <w:rPr>
+          <w:bCs/>
+          <w:sz w:val="24"/>
+          <w:szCs w:val="24"/>
+        </w:rPr>
+        <w:t>user_</w:t>
       </w:r>
       <w:r>
         <w:rPr>
@@ -116,34 +91,22 @@
         </w:rPr>
         <w:t>address</w:t>
       </w:r>
-      <w:proofErr w:type="spellEnd"/>
-    </w:p>
-    <w:p>
-      <w:pPr>
-        <w:rPr>
-          <w:bCs/>
-          <w:sz w:val="24"/>
-          <w:szCs w:val="24"/>
-        </w:rPr>
-      </w:pPr>
-      <w:proofErr w:type="spellStart"/>
-      <w:proofErr w:type="gramStart"/>
-      <w:r>
-        <w:rPr>
-          <w:bCs/>
-          <w:sz w:val="24"/>
-          <w:szCs w:val="24"/>
-        </w:rPr>
-        <w:t>user</w:t>
-      </w:r>
-      <w:proofErr w:type="gramEnd"/>
-      <w:r>
-        <w:rPr>
-          <w:bCs/>
-          <w:sz w:val="24"/>
-          <w:szCs w:val="24"/>
-        </w:rPr>
-        <w:t>_</w:t>
+    </w:p>
+    <w:p>
+      <w:pPr>
+        <w:rPr>
+          <w:bCs/>
+          <w:sz w:val="24"/>
+          <w:szCs w:val="24"/>
+        </w:rPr>
+      </w:pPr>
+      <w:r>
+        <w:rPr>
+          <w:bCs/>
+          <w:sz w:val="24"/>
+          <w:szCs w:val="24"/>
+        </w:rPr>
+        <w:t>user_</w:t>
       </w:r>
       <w:r>
         <w:rPr>
@@ -153,7 +116,6 @@
         </w:rPr>
         <w:t>email</w:t>
       </w:r>
-      <w:proofErr w:type="spellEnd"/>
     </w:p>
     <w:p>
       <w:pPr>
@@ -199,32 +161,13 @@
           <w:szCs w:val="24"/>
         </w:rPr>
       </w:pPr>
-      <w:proofErr w:type="spellStart"/>
-      <w:proofErr w:type="gramStart"/>
-      <w:r>
-        <w:rPr>
-          <w:sz w:val="24"/>
-          <w:szCs w:val="24"/>
-        </w:rPr>
-        <w:t>defendant</w:t>
-      </w:r>
-      <w:proofErr w:type="gramEnd"/>
-      <w:r>
-        <w:rPr>
-          <w:sz w:val="24"/>
-          <w:szCs w:val="24"/>
-        </w:rPr>
-        <w:t>_fname</w:t>
-      </w:r>
-      <w:proofErr w:type="spellEnd"/>
-      <w:r>
-        <w:rPr>
-          <w:sz w:val="24"/>
-          <w:szCs w:val="24"/>
-        </w:rPr>
-        <w:t xml:space="preserve"> </w:t>
-      </w:r>
-      <w:proofErr w:type="spellStart"/>
+      <w:r>
+        <w:rPr>
+          <w:sz w:val="24"/>
+          <w:szCs w:val="24"/>
+        </w:rPr>
+        <w:t xml:space="preserve">defendant_fname </w:t>
+      </w:r>
       <w:r>
         <w:rPr>
           <w:sz w:val="24"/>
@@ -239,7 +182,6 @@
         </w:rPr>
         <w:t>lname</w:t>
       </w:r>
-      <w:proofErr w:type="spellEnd"/>
     </w:p>
     <w:p>
       <w:pPr>
@@ -389,7 +331,6 @@
         </w:rPr>
         <w:t>PLAINTIFF_</w:t>
       </w:r>
-      <w:proofErr w:type="gramStart"/>
       <w:r>
         <w:rPr>
           <w:sz w:val="24"/>
@@ -416,15 +357,7 @@
           <w:sz w:val="24"/>
           <w:szCs w:val="24"/>
         </w:rPr>
-        <w:t>PLAINTIFF</w:t>
-      </w:r>
-      <w:proofErr w:type="gramEnd"/>
-      <w:r>
-        <w:rPr>
-          <w:sz w:val="24"/>
-          <w:szCs w:val="24"/>
-        </w:rPr>
-        <w:t>_</w:t>
+        <w:t>PLAINTIFF_</w:t>
       </w:r>
       <w:r>
         <w:rPr>
@@ -470,24 +403,13 @@
         <w:tab/>
         <w:t xml:space="preserve">CASE NO. </w:t>
       </w:r>
-      <w:proofErr w:type="spellStart"/>
-      <w:proofErr w:type="gramStart"/>
-      <w:r>
-        <w:rPr>
-          <w:sz w:val="24"/>
-          <w:szCs w:val="24"/>
-        </w:rPr>
-        <w:t>case</w:t>
-      </w:r>
-      <w:proofErr w:type="gramEnd"/>
-      <w:r>
-        <w:rPr>
-          <w:sz w:val="24"/>
-          <w:szCs w:val="24"/>
-        </w:rPr>
-        <w:t>_no</w:t>
-      </w:r>
-      <w:proofErr w:type="spellEnd"/>
+      <w:r>
+        <w:rPr>
+          <w:sz w:val="24"/>
+          <w:szCs w:val="24"/>
+        </w:rPr>
+        <w:t>case_no</w:t>
+      </w:r>
     </w:p>
     <w:p>
       <w:pPr>
@@ -587,15 +509,7 @@
           <w:szCs w:val="24"/>
         </w:rPr>
         <w:tab/>
-        <w:t>Plaintiff</w:t>
-      </w:r>
-      <w:proofErr w:type="gramStart"/>
-      <w:r>
-        <w:rPr>
-          <w:sz w:val="24"/>
-          <w:szCs w:val="24"/>
-        </w:rPr>
-        <w:t>,</w:t>
+        <w:t>Plaintiff,</w:t>
       </w:r>
       <w:r>
         <w:rPr>
@@ -612,7 +526,6 @@
         <w:tab/>
         <w:t>)</w:t>
       </w:r>
-      <w:proofErr w:type="gramEnd"/>
       <w:r>
         <w:rPr>
           <w:sz w:val="24"/>
@@ -626,7 +539,17 @@
           <w:sz w:val="24"/>
           <w:szCs w:val="24"/>
         </w:rPr>
-        <w:t xml:space="preserve">INTERROGATORIES TO </w:t>
+        <w:t>INTERROGATORIES FROM</w:t>
+      </w:r>
+      <w:bookmarkStart w:id="0" w:name="_GoBack"/>
+      <w:bookmarkEnd w:id="0"/>
+      <w:r>
+        <w:rPr>
+          <w:b/>
+          <w:sz w:val="24"/>
+          <w:szCs w:val="24"/>
+        </w:rPr>
+        <w:t xml:space="preserve"> </w:t>
       </w:r>
       <w:r>
         <w:rPr>
@@ -710,35 +633,14 @@
         </w:rPr>
         <w:tab/>
       </w:r>
-      <w:proofErr w:type="spellStart"/>
-      <w:proofErr w:type="gramStart"/>
-      <w:r>
-        <w:rPr>
-          <w:b/>
-          <w:sz w:val="24"/>
-          <w:szCs w:val="24"/>
-        </w:rPr>
-        <w:t>defendant</w:t>
-      </w:r>
-      <w:proofErr w:type="gramEnd"/>
-      <w:r>
-        <w:rPr>
-          <w:b/>
-          <w:sz w:val="24"/>
-          <w:szCs w:val="24"/>
-        </w:rPr>
-        <w:t>_fname</w:t>
-      </w:r>
-      <w:proofErr w:type="spellEnd"/>
-      <w:r>
-        <w:rPr>
-          <w:b/>
-          <w:sz w:val="24"/>
-          <w:szCs w:val="24"/>
-        </w:rPr>
-        <w:t xml:space="preserve"> </w:t>
-      </w:r>
-      <w:proofErr w:type="spellStart"/>
+      <w:r>
+        <w:rPr>
+          <w:b/>
+          <w:sz w:val="24"/>
+          <w:szCs w:val="24"/>
+        </w:rPr>
+        <w:t xml:space="preserve">defendant_fname </w:t>
+      </w:r>
       <w:r>
         <w:rPr>
           <w:b/>
@@ -755,7 +657,6 @@
         </w:rPr>
         <w:t>lname</w:t>
       </w:r>
-      <w:proofErr w:type="spellEnd"/>
     </w:p>
     <w:p>
       <w:pPr>
@@ -836,7 +737,6 @@
           <w:szCs w:val="24"/>
         </w:rPr>
       </w:pPr>
-      <w:proofErr w:type="gramStart"/>
       <w:r>
         <w:rPr>
           <w:sz w:val="24"/>
@@ -864,15 +764,7 @@
           <w:szCs w:val="24"/>
         </w:rPr>
         <w:tab/>
-        <w:t>)</w:t>
-      </w:r>
-      <w:proofErr w:type="gramEnd"/>
-      <w:r>
-        <w:rPr>
-          <w:sz w:val="24"/>
-          <w:szCs w:val="24"/>
-        </w:rPr>
-        <w:t xml:space="preserve">        </w:t>
+        <w:t xml:space="preserve">)        </w:t>
       </w:r>
       <w:r>
         <w:rPr>
@@ -881,25 +773,14 @@
         </w:rPr>
         <w:tab/>
       </w:r>
-      <w:proofErr w:type="spellStart"/>
-      <w:r>
-        <w:rPr>
-          <w:b/>
-          <w:sz w:val="24"/>
-          <w:szCs w:val="24"/>
-        </w:rPr>
-        <w:t>plaintiff_fname</w:t>
-      </w:r>
-      <w:proofErr w:type="spellEnd"/>
-      <w:r>
-        <w:rPr>
-          <w:b/>
-          <w:sz w:val="24"/>
-          <w:szCs w:val="24"/>
-        </w:rPr>
-        <w:t xml:space="preserve"> </w:t>
-      </w:r>
-      <w:proofErr w:type="spellStart"/>
+      <w:r>
+        <w:rPr>
+          <w:b/>
+          <w:sz w:val="24"/>
+          <w:szCs w:val="24"/>
+        </w:rPr>
+        <w:t xml:space="preserve">plaintiff_fname </w:t>
+      </w:r>
       <w:r>
         <w:rPr>
           <w:b/>
@@ -916,7 +797,6 @@
         </w:rPr>
         <w:t>name</w:t>
       </w:r>
-      <w:proofErr w:type="spellEnd"/>
     </w:p>
     <w:p>
       <w:pPr>
@@ -1047,7 +927,6 @@
         </w:rPr>
         <w:t>LNAME</w:t>
       </w:r>
-      <w:proofErr w:type="gramStart"/>
       <w:r>
         <w:rPr>
           <w:sz w:val="24"/>
@@ -1088,15 +967,7 @@
           <w:sz w:val="24"/>
           <w:szCs w:val="24"/>
         </w:rPr>
-        <w:t>)</w:t>
-      </w:r>
-      <w:proofErr w:type="gramEnd"/>
-      <w:r>
-        <w:rPr>
-          <w:sz w:val="24"/>
-          <w:szCs w:val="24"/>
-        </w:rPr>
-        <w:t xml:space="preserve">        </w:t>
+        <w:t xml:space="preserve">)        </w:t>
       </w:r>
       <w:r>
         <w:rPr>
@@ -1369,47 +1240,13 @@
         </w:rPr>
         <w:t xml:space="preserve">, by his attorney, </w:t>
       </w:r>
-      <w:proofErr w:type="spellStart"/>
-      <w:r>
-        <w:rPr>
-          <w:sz w:val="24"/>
-          <w:szCs w:val="24"/>
-        </w:rPr>
-        <w:t>user_fname</w:t>
-      </w:r>
-      <w:proofErr w:type="spellEnd"/>
-      <w:r>
-        <w:rPr>
-          <w:sz w:val="24"/>
-          <w:szCs w:val="24"/>
-        </w:rPr>
-        <w:t xml:space="preserve"> </w:t>
-      </w:r>
-      <w:proofErr w:type="spellStart"/>
-      <w:r>
-        <w:rPr>
-          <w:sz w:val="24"/>
-          <w:szCs w:val="24"/>
-        </w:rPr>
-        <w:t>user_lname</w:t>
-      </w:r>
-      <w:proofErr w:type="spellEnd"/>
-      <w:r>
-        <w:rPr>
-          <w:sz w:val="24"/>
-          <w:szCs w:val="24"/>
-        </w:rPr>
-        <w:t xml:space="preserve"> of </w:t>
-      </w:r>
-      <w:proofErr w:type="spellStart"/>
-      <w:r>
-        <w:rPr>
-          <w:sz w:val="24"/>
-          <w:szCs w:val="24"/>
-        </w:rPr>
-        <w:t>user_firm_name</w:t>
-      </w:r>
-      <w:proofErr w:type="spellEnd"/>
+      <w:r>
+        <w:rPr>
+          <w:sz w:val="24"/>
+          <w:szCs w:val="24"/>
+        </w:rPr>
+        <w:t>user_fname user_lname of user_firm_name</w:t>
+      </w:r>
       <w:r>
         <w:rPr>
           <w:sz w:val="24"/>
@@ -1450,33 +1287,8 @@
           <w:sz w:val="24"/>
           <w:szCs w:val="24"/>
         </w:rPr>
-        <w:t xml:space="preserve"> </w:t>
-      </w:r>
-      <w:proofErr w:type="spellStart"/>
-      <w:r>
-        <w:rPr>
-          <w:sz w:val="24"/>
-          <w:szCs w:val="24"/>
-        </w:rPr>
-        <w:t>user_firm_name</w:t>
-      </w:r>
-      <w:proofErr w:type="spellEnd"/>
-      <w:r>
-        <w:rPr>
-          <w:sz w:val="24"/>
-          <w:szCs w:val="24"/>
-        </w:rPr>
-        <w:t xml:space="preserve">, </w:t>
-      </w:r>
-      <w:proofErr w:type="spellStart"/>
-      <w:r>
-        <w:rPr>
-          <w:sz w:val="24"/>
-          <w:szCs w:val="24"/>
-        </w:rPr>
-        <w:t>user_mailing_address</w:t>
-      </w:r>
-      <w:proofErr w:type="spellEnd"/>
+        <w:t xml:space="preserve"> user_firm_name, user_mailing_address</w:t>
+      </w:r>
       <w:r>
         <w:rPr>
           <w:sz w:val="24"/>
@@ -2300,27 +2112,7 @@
           <w:sz w:val="24"/>
           <w:szCs w:val="24"/>
         </w:rPr>
-        <w:t xml:space="preserve">: State with precision the nature and location of all bodily injuries suffered by you and what precise complaints you have as a result </w:t>
-      </w:r>
-      <w:proofErr w:type="gramStart"/>
-      <w:r>
-        <w:rPr>
-          <w:rFonts w:ascii="Times New Roman" w:hAnsi="Times New Roman"/>
-          <w:color w:val="333333"/>
-          <w:sz w:val="24"/>
-          <w:szCs w:val="24"/>
-        </w:rPr>
-        <w:t>of</w:t>
-      </w:r>
-      <w:proofErr w:type="gramEnd"/>
-      <w:r>
-        <w:rPr>
-          <w:rFonts w:ascii="Times New Roman" w:hAnsi="Times New Roman"/>
-          <w:color w:val="333333"/>
-          <w:sz w:val="24"/>
-          <w:szCs w:val="24"/>
-        </w:rPr>
-        <w:t xml:space="preserve"> said injuries at the present time.</w:t>
+        <w:t>: State with precision the nature and location of all bodily injuries suffered by you and what precise complaints you have as a result of said injuries at the present time.</w:t>
       </w:r>
     </w:p>
     <w:p>
@@ -2388,27 +2180,7 @@
           <w:sz w:val="24"/>
           <w:szCs w:val="24"/>
         </w:rPr>
-        <w:t xml:space="preserve">: Were diagnostic test taken of the parts of your body claimed to have been injured in this occurrence, either before or after, and if so, please specify all diagnostic tests including but not limited to x-rays, CT scans, </w:t>
-      </w:r>
-      <w:proofErr w:type="spellStart"/>
-      <w:r>
-        <w:rPr>
-          <w:rFonts w:ascii="Times New Roman" w:hAnsi="Times New Roman"/>
-          <w:color w:val="333333"/>
-          <w:sz w:val="24"/>
-          <w:szCs w:val="24"/>
-        </w:rPr>
-        <w:t>myelograms</w:t>
-      </w:r>
-      <w:proofErr w:type="spellEnd"/>
-      <w:r>
-        <w:rPr>
-          <w:rFonts w:ascii="Times New Roman" w:hAnsi="Times New Roman"/>
-          <w:color w:val="333333"/>
-          <w:sz w:val="24"/>
-          <w:szCs w:val="24"/>
-        </w:rPr>
-        <w:t>, MRI, EMG and nerve conduction studies or any other diagnostic tests.</w:t>
+        <w:t>: Were diagnostic test taken of the parts of your body claimed to have been injured in this occurrence, either before or after, and if so, please specify all diagnostic tests including but not limited to x-rays, CT scans, myelograms, MRI, EMG and nerve conduction studies or any other diagnostic tests.</w:t>
       </w:r>
     </w:p>
     <w:p>
@@ -2476,27 +2248,7 @@
           <w:sz w:val="24"/>
           <w:szCs w:val="24"/>
         </w:rPr>
-        <w:t xml:space="preserve">: State which of your injuries, if any, you contend are permanent and the name, address and specialty of any </w:t>
-      </w:r>
-      <w:proofErr w:type="gramStart"/>
-      <w:r>
-        <w:rPr>
-          <w:rFonts w:ascii="Times New Roman" w:hAnsi="Times New Roman"/>
-          <w:color w:val="333333"/>
-          <w:sz w:val="24"/>
-          <w:szCs w:val="24"/>
-        </w:rPr>
-        <w:t>physician which</w:t>
-      </w:r>
-      <w:proofErr w:type="gramEnd"/>
-      <w:r>
-        <w:rPr>
-          <w:rFonts w:ascii="Times New Roman" w:hAnsi="Times New Roman"/>
-          <w:color w:val="333333"/>
-          <w:sz w:val="24"/>
-          <w:szCs w:val="24"/>
-        </w:rPr>
-        <w:t xml:space="preserve"> you propose to call at the trial of this case to substantiate this contention.</w:t>
+        <w:t>: State which of your injuries, if any, you contend are permanent and the name, address and specialty of any physician which you propose to call at the trial of this case to substantiate this contention.</w:t>
       </w:r>
     </w:p>
     <w:p>
@@ -2701,27 +2453,7 @@
           <w:sz w:val="24"/>
           <w:szCs w:val="24"/>
         </w:rPr>
-        <w:t xml:space="preserve">: Name all physicians, hospitals, and health care providers of any </w:t>
-      </w:r>
-      <w:proofErr w:type="gramStart"/>
-      <w:r>
-        <w:rPr>
-          <w:rFonts w:ascii="Times New Roman" w:hAnsi="Times New Roman"/>
-          <w:color w:val="333333"/>
-          <w:sz w:val="24"/>
-          <w:szCs w:val="24"/>
-        </w:rPr>
-        <w:t>type which</w:t>
-      </w:r>
-      <w:proofErr w:type="gramEnd"/>
-      <w:r>
-        <w:rPr>
-          <w:rFonts w:ascii="Times New Roman" w:hAnsi="Times New Roman"/>
-          <w:color w:val="333333"/>
-          <w:sz w:val="24"/>
-          <w:szCs w:val="24"/>
-        </w:rPr>
-        <w:t xml:space="preserve"> have given treatment to you as a result of the occurrence, and state the dates and nature of such treatments.</w:t>
+        <w:t>: Name all physicians, hospitals, and health care providers of any type which have given treatment to you as a result of the occurrence, and state the dates and nature of such treatments.</w:t>
       </w:r>
     </w:p>
     <w:p>
@@ -3388,27 +3120,7 @@
           <w:sz w:val="24"/>
           <w:szCs w:val="24"/>
         </w:rPr>
-        <w:t xml:space="preserve">: Please state verbatim any conversation has with either defendant or the investigation police officers at the scene or any anytime subsequent thereto. If you cannot recall the exact language of any such conversation, please give the substance of </w:t>
-      </w:r>
-      <w:proofErr w:type="gramStart"/>
-      <w:r>
-        <w:rPr>
-          <w:rFonts w:ascii="Times New Roman" w:hAnsi="Times New Roman"/>
-          <w:color w:val="333333"/>
-          <w:sz w:val="24"/>
-          <w:szCs w:val="24"/>
-        </w:rPr>
-        <w:t>same</w:t>
-      </w:r>
-      <w:proofErr w:type="gramEnd"/>
-      <w:r>
-        <w:rPr>
-          <w:rFonts w:ascii="Times New Roman" w:hAnsi="Times New Roman"/>
-          <w:color w:val="333333"/>
-          <w:sz w:val="24"/>
-          <w:szCs w:val="24"/>
-        </w:rPr>
-        <w:t xml:space="preserve"> to the best of your recollection.</w:t>
+        <w:t>: Please state verbatim any conversation has with either defendant or the investigation police officers at the scene or any anytime subsequent thereto. If you cannot recall the exact language of any such conversation, please give the substance of same to the best of your recollection.</w:t>
       </w:r>
     </w:p>
     <w:p>
@@ -3563,38 +3275,7 @@
           <w:sz w:val="24"/>
           <w:szCs w:val="24"/>
         </w:rPr>
-        <w:t xml:space="preserve">: Do you contend that any physical, mental or emotional condition was activated or aggravated byte occurrence? If you answer is in the affirmative, please give the particulars as to the nature of the condition, the length of time said condition pre-existed the occurrence and the name and address of any expert </w:t>
-      </w:r>
-      <w:proofErr w:type="gramStart"/>
-      <w:r>
-        <w:rPr>
-          <w:rFonts w:ascii="Times New Roman" w:hAnsi="Times New Roman"/>
-          <w:color w:val="333333"/>
-          <w:sz w:val="24"/>
-          <w:szCs w:val="24"/>
-        </w:rPr>
-        <w:t>witness(</w:t>
-      </w:r>
-      <w:proofErr w:type="spellStart"/>
-      <w:proofErr w:type="gramEnd"/>
-      <w:r>
-        <w:rPr>
-          <w:rFonts w:ascii="Times New Roman" w:hAnsi="Times New Roman"/>
-          <w:color w:val="333333"/>
-          <w:sz w:val="24"/>
-          <w:szCs w:val="24"/>
-        </w:rPr>
-        <w:t>es</w:t>
-      </w:r>
-      <w:proofErr w:type="spellEnd"/>
-      <w:r>
-        <w:rPr>
-          <w:rFonts w:ascii="Times New Roman" w:hAnsi="Times New Roman"/>
-          <w:color w:val="333333"/>
-          <w:sz w:val="24"/>
-          <w:szCs w:val="24"/>
-        </w:rPr>
-        <w:t>) whom you intend to call at the trial of this case to substantiate said contention.</w:t>
+        <w:t>: Do you contend that any physical, mental or emotional condition was activated or aggravated byte occurrence? If you answer is in the affirmative, please give the particulars as to the nature of the condition, the length of time said condition pre-existed the occurrence and the name and address of any expert witness(es) whom you intend to call at the trial of this case to substantiate said contention.</w:t>
       </w:r>
     </w:p>
     <w:p>
@@ -3730,27 +3411,7 @@
           <w:sz w:val="24"/>
           <w:szCs w:val="24"/>
         </w:rPr>
-        <w:t xml:space="preserve">: If you consumed any alcoholic beverages or had taken any medication in the </w:t>
-      </w:r>
-      <w:proofErr w:type="gramStart"/>
-      <w:r>
-        <w:rPr>
-          <w:rFonts w:ascii="Times New Roman" w:hAnsi="Times New Roman"/>
-          <w:color w:val="333333"/>
-          <w:sz w:val="24"/>
-          <w:szCs w:val="24"/>
-        </w:rPr>
-        <w:t>twenty four (24) hours</w:t>
-      </w:r>
-      <w:proofErr w:type="gramEnd"/>
-      <w:r>
-        <w:rPr>
-          <w:rFonts w:ascii="Times New Roman" w:hAnsi="Times New Roman"/>
-          <w:color w:val="333333"/>
-          <w:sz w:val="24"/>
-          <w:szCs w:val="24"/>
-        </w:rPr>
-        <w:t xml:space="preserve"> prior to the occurrence, please specify the identity, the amount, and the place consumed or taken.</w:t>
+        <w:t>: If you consumed any alcoholic beverages or had taken any medication in the twenty four (24) hours prior to the occurrence, please specify the identity, the amount, and the place consumed or taken.</w:t>
       </w:r>
     </w:p>
     <w:p>
@@ -3857,8 +3518,6 @@
           <w:szCs w:val="24"/>
         </w:rPr>
       </w:pPr>
-      <w:bookmarkStart w:id="0" w:name="_GoBack"/>
-      <w:bookmarkEnd w:id="0"/>
     </w:p>
     <w:p>
       <w:pPr>
@@ -3945,44 +3604,24 @@
           <w:szCs w:val="24"/>
           <w:u w:val="single"/>
         </w:rPr>
-        <w:t xml:space="preserve">/s/ </w:t>
-      </w:r>
-      <w:proofErr w:type="spellStart"/>
+        <w:t xml:space="preserve">/s/ user_fname </w:t>
+      </w:r>
       <w:r>
         <w:rPr>
           <w:sz w:val="24"/>
           <w:szCs w:val="24"/>
           <w:u w:val="single"/>
         </w:rPr>
-        <w:t>user_fname</w:t>
-      </w:r>
-      <w:proofErr w:type="spellEnd"/>
+        <w:t>user_</w:t>
+      </w:r>
       <w:r>
         <w:rPr>
           <w:sz w:val="24"/>
           <w:szCs w:val="24"/>
           <w:u w:val="single"/>
         </w:rPr>
-        <w:t xml:space="preserve"> </w:t>
-      </w:r>
-      <w:proofErr w:type="spellStart"/>
-      <w:r>
-        <w:rPr>
-          <w:sz w:val="24"/>
-          <w:szCs w:val="24"/>
-          <w:u w:val="single"/>
-        </w:rPr>
-        <w:t>user_</w:t>
-      </w:r>
-      <w:r>
-        <w:rPr>
-          <w:sz w:val="24"/>
-          <w:szCs w:val="24"/>
-          <w:u w:val="single"/>
-        </w:rPr>
         <w:t>lname</w:t>
       </w:r>
-      <w:proofErr w:type="spellEnd"/>
     </w:p>
     <w:p>
       <w:pPr>
@@ -3995,39 +3634,6 @@
           <w:szCs w:val="24"/>
         </w:rPr>
       </w:pPr>
-      <w:proofErr w:type="spellStart"/>
-      <w:proofErr w:type="gramStart"/>
-      <w:r>
-        <w:rPr>
-          <w:sz w:val="24"/>
-          <w:szCs w:val="24"/>
-        </w:rPr>
-        <w:t>user</w:t>
-      </w:r>
-      <w:proofErr w:type="gramEnd"/>
-      <w:r>
-        <w:rPr>
-          <w:sz w:val="24"/>
-          <w:szCs w:val="24"/>
-        </w:rPr>
-        <w:t>_</w:t>
-      </w:r>
-      <w:r>
-        <w:rPr>
-          <w:sz w:val="24"/>
-          <w:szCs w:val="24"/>
-        </w:rPr>
-        <w:t>fname</w:t>
-      </w:r>
-      <w:proofErr w:type="spellEnd"/>
-      <w:r>
-        <w:rPr>
-          <w:sz w:val="24"/>
-          <w:szCs w:val="24"/>
-        </w:rPr>
-        <w:t xml:space="preserve"> </w:t>
-      </w:r>
-      <w:proofErr w:type="spellStart"/>
       <w:r>
         <w:rPr>
           <w:sz w:val="24"/>
@@ -4040,9 +3646,22 @@
           <w:sz w:val="24"/>
           <w:szCs w:val="24"/>
         </w:rPr>
+        <w:t xml:space="preserve">fname </w:t>
+      </w:r>
+      <w:r>
+        <w:rPr>
+          <w:sz w:val="24"/>
+          <w:szCs w:val="24"/>
+        </w:rPr>
+        <w:t>user_</w:t>
+      </w:r>
+      <w:r>
+        <w:rPr>
+          <w:sz w:val="24"/>
+          <w:szCs w:val="24"/>
+        </w:rPr>
         <w:t>lname</w:t>
       </w:r>
-      <w:proofErr w:type="spellEnd"/>
     </w:p>
     <w:p>
       <w:pPr>
@@ -4149,7 +3768,7 @@
         <w:rFonts w:ascii="Courier New" w:hAnsi="Courier New" w:cs="Courier New"/>
         <w:noProof/>
       </w:rPr>
-      <w:t>8</w:t>
+      <w:t>1</w:t>
     </w:r>
     <w:r>
       <w:rPr>
@@ -4173,7 +3792,13 @@
       <w:rPr>
         <w:rFonts w:ascii="Courier New" w:hAnsi="Courier New" w:cs="Courier New"/>
       </w:rPr>
-      <w:t xml:space="preserve">ANSWER TO COMPLAINT </w:t>
+      <w:t>INTERROGATORIES</w:t>
+    </w:r>
+    <w:r>
+      <w:rPr>
+        <w:rFonts w:ascii="Courier New" w:hAnsi="Courier New" w:cs="Courier New"/>
+      </w:rPr>
+      <w:t xml:space="preserve"> TO PLAINTIFF</w:t>
     </w:r>
   </w:p>
 </w:ftr>
@@ -5388,7 +5013,7 @@
   <w:abstractNum w:abstractNumId="0">
     <w:nsid w:val="FFFFFF1D"/>
     <w:multiLevelType w:val="multilevel"/>
-    <w:tmpl w:val="B19E82EA"/>
+    <w:tmpl w:val="05E811EC"/>
     <w:lvl w:ilvl="0">
       <w:start w:val="1"/>
       <w:numFmt w:val="bullet"/>
@@ -7097,7 +6722,7 @@
 </file>
 
 <file path=customXml/itemProps1.xml><?xml version="1.0" encoding="utf-8"?>
-<ds:datastoreItem xmlns:ds="http://schemas.openxmlformats.org/officeDocument/2006/customXml" ds:itemID="{33C17517-F2FC-B04D-A96F-A0F678BEC3B3}">
+<ds:datastoreItem xmlns:ds="http://schemas.openxmlformats.org/officeDocument/2006/customXml" ds:itemID="{5BA1BAA9-2A21-5B43-90A7-8CC3C9C4842B}">
   <ds:schemaRefs>
     <ds:schemaRef ds:uri="http://schemas.openxmlformats.org/officeDocument/2006/bibliography"/>
   </ds:schemaRefs>

</xml_diff>